<commit_message>
Modificacion en el doc tallersolid
</commit_message>
<xml_diff>
--- a/tallersolid.docx
+++ b/tallersolid.docx
@@ -190,7 +190,15 @@
     </w:p>
     <w:p>
       <w:r>
-        <w:t>Todos los postres se realizan con leche entera, sin embargo, el negocio ofrece la facilidad de cambiar el tipo de leche a descremada o deslactosada, según el cliente lo prefiera sin ningún costo adicional.</w:t>
+        <w:t xml:space="preserve">Todos los postres se realizan con leche entera, sin embargo, el negocio ofrece la facilidad de cambiar el tipo de leche a descremada o </w:t>
+      </w:r>
+      <w:proofErr w:type="spellStart"/>
+      <w:r>
+        <w:t>deslactosada</w:t>
+      </w:r>
+      <w:proofErr w:type="spellEnd"/>
+      <w:r>
+        <w:t>, según el cliente lo prefiera sin ningún costo adicional.</w:t>
       </w:r>
     </w:p>
     <w:p>
@@ -256,7 +264,15 @@
         <w:t>Corrija el código para que solucionar los problemas previamente mencionados</w:t>
       </w:r>
       <w:r>
-        <w:t>, creando un nuevo paquete donde si se respete los principios SOLID</w:t>
+        <w:t xml:space="preserve">, creando un nuevo paquete donde </w:t>
+      </w:r>
+      <w:proofErr w:type="spellStart"/>
+      <w:r>
+        <w:t>si</w:t>
+      </w:r>
+      <w:proofErr w:type="spellEnd"/>
+      <w:r>
+        <w:t xml:space="preserve"> se respete los principios SOLID</w:t>
       </w:r>
       <w:r>
         <w:t>.</w:t>
@@ -271,7 +287,15 @@
         </w:numPr>
       </w:pPr>
       <w:r>
-        <w:t>Por cada principio violado, muestre el código que lo incumple y luego muestre y explique como solucionó el problema con su código.</w:t>
+        <w:t xml:space="preserve">Por cada principio violado, muestre el código que lo incumple y luego muestre y explique </w:t>
+      </w:r>
+      <w:proofErr w:type="spellStart"/>
+      <w:r>
+        <w:t>como</w:t>
+      </w:r>
+      <w:proofErr w:type="spellEnd"/>
+      <w:r>
+        <w:t xml:space="preserve"> solucionó el problema con su código.</w:t>
       </w:r>
     </w:p>
     <w:p>
@@ -409,8 +433,6 @@
       <w:r>
         <w:t xml:space="preserve"> y Pastel</w:t>
       </w:r>
-      <w:bookmarkStart w:id="0" w:name="_GoBack"/>
-      <w:bookmarkEnd w:id="0"/>
       <w:r>
         <w:t xml:space="preserve"> se está </w:t>
       </w:r>
@@ -418,8 +440,29 @@
         <w:t>irrespetando</w:t>
       </w:r>
       <w:r>
-        <w:t xml:space="preserve"> el Liskov Subtitution principle</w:t>
-      </w:r>
+        <w:t xml:space="preserve"> el </w:t>
+      </w:r>
+      <w:proofErr w:type="spellStart"/>
+      <w:r>
+        <w:t>Liskov</w:t>
+      </w:r>
+      <w:proofErr w:type="spellEnd"/>
+      <w:r>
+        <w:t xml:space="preserve"> </w:t>
+      </w:r>
+      <w:proofErr w:type="spellStart"/>
+      <w:r>
+        <w:t>Subtitution</w:t>
+      </w:r>
+      <w:proofErr w:type="spellEnd"/>
+      <w:r>
+        <w:t xml:space="preserve"> </w:t>
+      </w:r>
+      <w:proofErr w:type="spellStart"/>
+      <w:r>
+        <w:t>principle</w:t>
+      </w:r>
+      <w:proofErr w:type="spellEnd"/>
       <w:r>
         <w:t>, por</w:t>
       </w:r>
@@ -442,7 +485,26 @@
         <w:pStyle w:val="Prrafodelista"/>
       </w:pPr>
       <w:r>
-        <w:t>3.1 Se creó una nueva clase llamada calcular precio final que contiene el método calcularprecio de la clase Helado y Pastel</w:t>
+        <w:t xml:space="preserve">3.1 Se creó una nueva clase llamada calcular precio final que contiene el método </w:t>
+      </w:r>
+      <w:proofErr w:type="spellStart"/>
+      <w:r>
+        <w:t>calcular</w:t>
+      </w:r>
+      <w:r>
+        <w:t>P</w:t>
+      </w:r>
+      <w:r>
+        <w:t>recio</w:t>
+      </w:r>
+      <w:r>
+        <w:t>Final</w:t>
+      </w:r>
+      <w:bookmarkStart w:id="0" w:name="_GoBack"/>
+      <w:bookmarkEnd w:id="0"/>
+      <w:proofErr w:type="spellEnd"/>
+      <w:r>
+        <w:t xml:space="preserve"> de la clase Helado y Pastel</w:t>
       </w:r>
     </w:p>
     <w:p>
@@ -562,7 +624,7 @@
           <w:rPr>
             <w:noProof/>
           </w:rPr>
-          <w:t>3</w:t>
+          <w:t>2</w:t>
         </w:r>
         <w:r>
           <w:rPr>

</xml_diff>

<commit_message>
arreglo de clase aderezo
</commit_message>
<xml_diff>
--- a/tallersolid.docx
+++ b/tallersolid.docx
@@ -1,6 +1,6 @@
 
 <file path=word/document.xml><?xml version="1.0" encoding="utf-8"?>
-<w:document xmlns:wpc="http://schemas.microsoft.com/office/word/2010/wordprocessingCanvas" xmlns:cx="http://schemas.microsoft.com/office/drawing/2014/chartex" xmlns:mc="http://schemas.openxmlformats.org/markup-compatibility/2006" xmlns:o="urn:schemas-microsoft-com:office:office" xmlns:r="http://schemas.openxmlformats.org/officeDocument/2006/relationships" xmlns:m="http://schemas.openxmlformats.org/officeDocument/2006/math" xmlns:v="urn:schemas-microsoft-com:vml" xmlns:wp14="http://schemas.microsoft.com/office/word/2010/wordprocessingDrawing" xmlns:wp="http://schemas.openxmlformats.org/drawingml/2006/wordprocessingDrawing" xmlns:w10="urn:schemas-microsoft-com:office:word" xmlns:w="http://schemas.openxmlformats.org/wordprocessingml/2006/main" xmlns:w14="http://schemas.microsoft.com/office/word/2010/wordml" xmlns:w15="http://schemas.microsoft.com/office/word/2012/wordml" xmlns:w16se="http://schemas.microsoft.com/office/word/2015/wordml/symex" xmlns:wpg="http://schemas.microsoft.com/office/word/2010/wordprocessingGroup" xmlns:wpi="http://schemas.microsoft.com/office/word/2010/wordprocessingInk" xmlns:wne="http://schemas.microsoft.com/office/word/2006/wordml" xmlns:wps="http://schemas.microsoft.com/office/word/2010/wordprocessingShape" mc:Ignorable="w14 w15 w16se wp14">
+<w:document xmlns:wpc="http://schemas.microsoft.com/office/word/2010/wordprocessingCanvas" xmlns:cx="http://schemas.microsoft.com/office/drawing/2014/chartex" xmlns:cx1="http://schemas.microsoft.com/office/drawing/2015/9/8/chartex" xmlns:cx2="http://schemas.microsoft.com/office/drawing/2015/10/21/chartex" xmlns:cx3="http://schemas.microsoft.com/office/drawing/2016/5/9/chartex" xmlns:cx4="http://schemas.microsoft.com/office/drawing/2016/5/10/chartex" xmlns:cx5="http://schemas.microsoft.com/office/drawing/2016/5/11/chartex" xmlns:cx6="http://schemas.microsoft.com/office/drawing/2016/5/12/chartex" xmlns:cx7="http://schemas.microsoft.com/office/drawing/2016/5/13/chartex" xmlns:cx8="http://schemas.microsoft.com/office/drawing/2016/5/14/chartex" xmlns:mc="http://schemas.openxmlformats.org/markup-compatibility/2006" xmlns:aink="http://schemas.microsoft.com/office/drawing/2016/ink" xmlns:am3d="http://schemas.microsoft.com/office/drawing/2017/model3d" xmlns:o="urn:schemas-microsoft-com:office:office" xmlns:r="http://schemas.openxmlformats.org/officeDocument/2006/relationships" xmlns:m="http://schemas.openxmlformats.org/officeDocument/2006/math" xmlns:v="urn:schemas-microsoft-com:vml" xmlns:wp14="http://schemas.microsoft.com/office/word/2010/wordprocessingDrawing" xmlns:wp="http://schemas.openxmlformats.org/drawingml/2006/wordprocessingDrawing" xmlns:w10="urn:schemas-microsoft-com:office:word" xmlns:w="http://schemas.openxmlformats.org/wordprocessingml/2006/main" xmlns:w14="http://schemas.microsoft.com/office/word/2010/wordml" xmlns:w15="http://schemas.microsoft.com/office/word/2012/wordml" xmlns:w16cid="http://schemas.microsoft.com/office/word/2016/wordml/cid" xmlns:w16se="http://schemas.microsoft.com/office/word/2015/wordml/symex" xmlns:wpg="http://schemas.microsoft.com/office/word/2010/wordprocessingGroup" xmlns:wpi="http://schemas.microsoft.com/office/word/2010/wordprocessingInk" xmlns:wne="http://schemas.microsoft.com/office/word/2006/wordml" xmlns:wps="http://schemas.microsoft.com/office/word/2010/wordprocessingShape" mc:Ignorable="w14 w15 w16se w16cid wp14">
   <w:body>
     <w:p>
       <w:pPr>
@@ -190,15 +190,7 @@
     </w:p>
     <w:p>
       <w:r>
-        <w:t xml:space="preserve">Todos los postres se realizan con leche entera, sin embargo, el negocio ofrece la facilidad de cambiar el tipo de leche a descremada o </w:t>
-      </w:r>
-      <w:proofErr w:type="spellStart"/>
-      <w:r>
-        <w:t>deslactosada</w:t>
-      </w:r>
-      <w:proofErr w:type="spellEnd"/>
-      <w:r>
-        <w:t>, según el cliente lo prefiera sin ningún costo adicional.</w:t>
+        <w:t>Todos los postres se realizan con leche entera, sin embargo, el negocio ofrece la facilidad de cambiar el tipo de leche a descremada o deslactosada, según el cliente lo prefiera sin ningún costo adicional.</w:t>
       </w:r>
     </w:p>
     <w:p>
@@ -264,15 +256,7 @@
         <w:t>Corrija el código para que solucionar los problemas previamente mencionados</w:t>
       </w:r>
       <w:r>
-        <w:t xml:space="preserve">, creando un nuevo paquete donde </w:t>
-      </w:r>
-      <w:proofErr w:type="spellStart"/>
-      <w:r>
-        <w:t>si</w:t>
-      </w:r>
-      <w:proofErr w:type="spellEnd"/>
-      <w:r>
-        <w:t xml:space="preserve"> se respete los principios SOLID</w:t>
+        <w:t>, creando un nuevo paquete donde si se respete los principios SOLID</w:t>
       </w:r>
       <w:r>
         <w:t>.</w:t>
@@ -489,19 +473,8 @@
       </w:r>
       <w:proofErr w:type="spellStart"/>
       <w:r>
-        <w:t>calcular</w:t>
-      </w:r>
-      <w:r>
-        <w:t>P</w:t>
-      </w:r>
-      <w:r>
-        <w:t>recio</w:t>
-      </w:r>
-      <w:r>
-        <w:t>Final</w:t>
-      </w:r>
-      <w:bookmarkStart w:id="0" w:name="_GoBack"/>
-      <w:bookmarkEnd w:id="0"/>
+        <w:t>calcularprecio</w:t>
+      </w:r>
       <w:proofErr w:type="spellEnd"/>
       <w:r>
         <w:t xml:space="preserve"> de la clase Helado y Pastel</w:t>
@@ -554,8 +527,105 @@
       </w:r>
     </w:p>
     <w:p/>
+    <w:p/>
+    <w:p/>
+    <w:p/>
+    <w:p/>
+    <w:p/>
+    <w:p/>
+    <w:p/>
+    <w:p/>
+    <w:p/>
+    <w:p/>
+    <w:p/>
+    <w:p/>
+    <w:p/>
+    <w:p/>
+    <w:p/>
+    <w:p/>
+    <w:p/>
+    <w:p/>
+    <w:p/>
+    <w:p>
+      <w:r>
+        <w:t xml:space="preserve">4. </w:t>
+      </w:r>
+    </w:p>
+    <w:p>
+      <w:pPr>
+        <w:rPr>
+          <w:noProof/>
+        </w:rPr>
+      </w:pPr>
+      <w:r>
+        <w:rPr>
+          <w:noProof/>
+        </w:rPr>
+        <w:drawing>
+          <wp:inline distT="0" distB="0" distL="0" distR="0" wp14:anchorId="25EE50F7" wp14:editId="569A1310">
+            <wp:extent cx="5731510" cy="3222625"/>
+            <wp:effectExtent l="0" t="0" r="2540" b="0"/>
+            <wp:docPr id="4" name="Imagen 4"/>
+            <wp:cNvGraphicFramePr>
+              <a:graphicFrameLocks xmlns:a="http://schemas.openxmlformats.org/drawingml/2006/main" noChangeAspect="1"/>
+            </wp:cNvGraphicFramePr>
+            <a:graphic xmlns:a="http://schemas.openxmlformats.org/drawingml/2006/main">
+              <a:graphicData uri="http://schemas.openxmlformats.org/drawingml/2006/picture">
+                <pic:pic xmlns:pic="http://schemas.openxmlformats.org/drawingml/2006/picture">
+                  <pic:nvPicPr>
+                    <pic:cNvPr id="1" name=""/>
+                    <pic:cNvPicPr/>
+                  </pic:nvPicPr>
+                  <pic:blipFill>
+                    <a:blip r:embed="rId10"/>
+                    <a:stretch>
+                      <a:fillRect/>
+                    </a:stretch>
+                  </pic:blipFill>
+                  <pic:spPr>
+                    <a:xfrm>
+                      <a:off x="0" y="0"/>
+                      <a:ext cx="5731510" cy="3222625"/>
+                    </a:xfrm>
+                    <a:prstGeom prst="rect">
+                      <a:avLst/>
+                    </a:prstGeom>
+                  </pic:spPr>
+                </pic:pic>
+              </a:graphicData>
+            </a:graphic>
+          </wp:inline>
+        </w:drawing>
+      </w:r>
+    </w:p>
+    <w:p>
+      <w:r>
+        <w:t xml:space="preserve">Se creó una clase aderezo </w:t>
+      </w:r>
+      <w:proofErr w:type="gramStart"/>
+      <w:r>
+        <w:t>ya que</w:t>
+      </w:r>
+      <w:proofErr w:type="gramEnd"/>
+      <w:r>
+        <w:t xml:space="preserve"> si se quieren añadir otros aderezos que no se encuentren en el </w:t>
+      </w:r>
+      <w:proofErr w:type="spellStart"/>
+      <w:r>
+        <w:t>enum</w:t>
+      </w:r>
+      <w:proofErr w:type="spellEnd"/>
+      <w:r>
+        <w:t xml:space="preserve">, tendremos que crear uno nuevo. Esto se puede arreglar creando una clase abstracta aderezos y todos los aderezos serán sus clases hijas pero esto violaría el principio de responsabilidad única </w:t>
+      </w:r>
+      <w:r>
+        <w:t>así que lo q se hizo fue crear una clase Aderezo que tiene en el constructor el tipo de aderezo que se desea utilizar.</w:t>
+      </w:r>
+      <w:bookmarkStart w:id="0" w:name="_GoBack"/>
+      <w:bookmarkEnd w:id="0"/>
+    </w:p>
     <w:sectPr>
-      <w:footerReference w:type="default" r:id="rId10"/>
+      <w:footerReference w:type="default" r:id="rId11"/>
       <w:pgSz w:w="11906" w:h="16838"/>
       <w:pgMar w:top="1440" w:right="1440" w:bottom="1440" w:left="1440" w:header="720" w:footer="720" w:gutter="0"/>
       <w:cols w:space="720"/>
@@ -566,7 +636,7 @@
 </file>
 
 <file path=word/endnotes.xml><?xml version="1.0" encoding="utf-8"?>
-<w:endnotes xmlns:wpc="http://schemas.microsoft.com/office/word/2010/wordprocessingCanvas" xmlns:cx="http://schemas.microsoft.com/office/drawing/2014/chartex" xmlns:mc="http://schemas.openxmlformats.org/markup-compatibility/2006" xmlns:o="urn:schemas-microsoft-com:office:office" xmlns:r="http://schemas.openxmlformats.org/officeDocument/2006/relationships" xmlns:m="http://schemas.openxmlformats.org/officeDocument/2006/math" xmlns:v="urn:schemas-microsoft-com:vml" xmlns:wp14="http://schemas.microsoft.com/office/word/2010/wordprocessingDrawing" xmlns:wp="http://schemas.openxmlformats.org/drawingml/2006/wordprocessingDrawing" xmlns:w10="urn:schemas-microsoft-com:office:word" xmlns:w="http://schemas.openxmlformats.org/wordprocessingml/2006/main" xmlns:w14="http://schemas.microsoft.com/office/word/2010/wordml" xmlns:w15="http://schemas.microsoft.com/office/word/2012/wordml" xmlns:w16se="http://schemas.microsoft.com/office/word/2015/wordml/symex" xmlns:wpg="http://schemas.microsoft.com/office/word/2010/wordprocessingGroup" xmlns:wpi="http://schemas.microsoft.com/office/word/2010/wordprocessingInk" xmlns:wne="http://schemas.microsoft.com/office/word/2006/wordml" xmlns:wps="http://schemas.microsoft.com/office/word/2010/wordprocessingShape" mc:Ignorable="w14 w15 w16se wp14">
+<w:endnotes xmlns:wpc="http://schemas.microsoft.com/office/word/2010/wordprocessingCanvas" xmlns:cx="http://schemas.microsoft.com/office/drawing/2014/chartex" xmlns:cx1="http://schemas.microsoft.com/office/drawing/2015/9/8/chartex" xmlns:cx2="http://schemas.microsoft.com/office/drawing/2015/10/21/chartex" xmlns:cx3="http://schemas.microsoft.com/office/drawing/2016/5/9/chartex" xmlns:cx4="http://schemas.microsoft.com/office/drawing/2016/5/10/chartex" xmlns:cx5="http://schemas.microsoft.com/office/drawing/2016/5/11/chartex" xmlns:cx6="http://schemas.microsoft.com/office/drawing/2016/5/12/chartex" xmlns:cx7="http://schemas.microsoft.com/office/drawing/2016/5/13/chartex" xmlns:cx8="http://schemas.microsoft.com/office/drawing/2016/5/14/chartex" xmlns:mc="http://schemas.openxmlformats.org/markup-compatibility/2006" xmlns:aink="http://schemas.microsoft.com/office/drawing/2016/ink" xmlns:am3d="http://schemas.microsoft.com/office/drawing/2017/model3d" xmlns:o="urn:schemas-microsoft-com:office:office" xmlns:r="http://schemas.openxmlformats.org/officeDocument/2006/relationships" xmlns:m="http://schemas.openxmlformats.org/officeDocument/2006/math" xmlns:v="urn:schemas-microsoft-com:vml" xmlns:wp14="http://schemas.microsoft.com/office/word/2010/wordprocessingDrawing" xmlns:wp="http://schemas.openxmlformats.org/drawingml/2006/wordprocessingDrawing" xmlns:w10="urn:schemas-microsoft-com:office:word" xmlns:w="http://schemas.openxmlformats.org/wordprocessingml/2006/main" xmlns:w14="http://schemas.microsoft.com/office/word/2010/wordml" xmlns:w15="http://schemas.microsoft.com/office/word/2012/wordml" xmlns:w16cid="http://schemas.microsoft.com/office/word/2016/wordml/cid" xmlns:w16se="http://schemas.microsoft.com/office/word/2015/wordml/symex" xmlns:wpg="http://schemas.microsoft.com/office/word/2010/wordprocessingGroup" xmlns:wpi="http://schemas.microsoft.com/office/word/2010/wordprocessingInk" xmlns:wne="http://schemas.microsoft.com/office/word/2006/wordml" xmlns:wps="http://schemas.microsoft.com/office/word/2010/wordprocessingShape" mc:Ignorable="w14 w15 w16se w16cid wp14">
   <w:endnote w:type="separator" w:id="-1">
     <w:p>
       <w:pPr>
@@ -591,7 +661,7 @@
 </file>
 
 <file path=word/footer1.xml><?xml version="1.0" encoding="utf-8"?>
-<w:ftr xmlns:wpc="http://schemas.microsoft.com/office/word/2010/wordprocessingCanvas" xmlns:cx="http://schemas.microsoft.com/office/drawing/2014/chartex" xmlns:mc="http://schemas.openxmlformats.org/markup-compatibility/2006" xmlns:o="urn:schemas-microsoft-com:office:office" xmlns:r="http://schemas.openxmlformats.org/officeDocument/2006/relationships" xmlns:m="http://schemas.openxmlformats.org/officeDocument/2006/math" xmlns:v="urn:schemas-microsoft-com:vml" xmlns:wp14="http://schemas.microsoft.com/office/word/2010/wordprocessingDrawing" xmlns:wp="http://schemas.openxmlformats.org/drawingml/2006/wordprocessingDrawing" xmlns:w10="urn:schemas-microsoft-com:office:word" xmlns:w="http://schemas.openxmlformats.org/wordprocessingml/2006/main" xmlns:w14="http://schemas.microsoft.com/office/word/2010/wordml" xmlns:w15="http://schemas.microsoft.com/office/word/2012/wordml" xmlns:w16se="http://schemas.microsoft.com/office/word/2015/wordml/symex" xmlns:wpg="http://schemas.microsoft.com/office/word/2010/wordprocessingGroup" xmlns:wpi="http://schemas.microsoft.com/office/word/2010/wordprocessingInk" xmlns:wne="http://schemas.microsoft.com/office/word/2006/wordml" xmlns:wps="http://schemas.microsoft.com/office/word/2010/wordprocessingShape" mc:Ignorable="w14 w15 w16se wp14">
+<w:ftr xmlns:wpc="http://schemas.microsoft.com/office/word/2010/wordprocessingCanvas" xmlns:cx="http://schemas.microsoft.com/office/drawing/2014/chartex" xmlns:cx1="http://schemas.microsoft.com/office/drawing/2015/9/8/chartex" xmlns:cx2="http://schemas.microsoft.com/office/drawing/2015/10/21/chartex" xmlns:cx3="http://schemas.microsoft.com/office/drawing/2016/5/9/chartex" xmlns:cx4="http://schemas.microsoft.com/office/drawing/2016/5/10/chartex" xmlns:cx5="http://schemas.microsoft.com/office/drawing/2016/5/11/chartex" xmlns:cx6="http://schemas.microsoft.com/office/drawing/2016/5/12/chartex" xmlns:cx7="http://schemas.microsoft.com/office/drawing/2016/5/13/chartex" xmlns:cx8="http://schemas.microsoft.com/office/drawing/2016/5/14/chartex" xmlns:mc="http://schemas.openxmlformats.org/markup-compatibility/2006" xmlns:aink="http://schemas.microsoft.com/office/drawing/2016/ink" xmlns:am3d="http://schemas.microsoft.com/office/drawing/2017/model3d" xmlns:o="urn:schemas-microsoft-com:office:office" xmlns:r="http://schemas.openxmlformats.org/officeDocument/2006/relationships" xmlns:m="http://schemas.openxmlformats.org/officeDocument/2006/math" xmlns:v="urn:schemas-microsoft-com:vml" xmlns:wp14="http://schemas.microsoft.com/office/word/2010/wordprocessingDrawing" xmlns:wp="http://schemas.openxmlformats.org/drawingml/2006/wordprocessingDrawing" xmlns:w10="urn:schemas-microsoft-com:office:word" xmlns:w="http://schemas.openxmlformats.org/wordprocessingml/2006/main" xmlns:w14="http://schemas.microsoft.com/office/word/2010/wordml" xmlns:w15="http://schemas.microsoft.com/office/word/2012/wordml" xmlns:w16cid="http://schemas.microsoft.com/office/word/2016/wordml/cid" xmlns:w16se="http://schemas.microsoft.com/office/word/2015/wordml/symex" xmlns:wpg="http://schemas.microsoft.com/office/word/2010/wordprocessingGroup" xmlns:wpi="http://schemas.microsoft.com/office/word/2010/wordprocessingInk" xmlns:wne="http://schemas.microsoft.com/office/word/2006/wordml" xmlns:wps="http://schemas.microsoft.com/office/word/2010/wordprocessingShape" mc:Ignorable="w14 w15 w16se w16cid wp14">
   <w:sdt>
     <w:sdtPr>
       <w:id w:val="966018112"/>
@@ -624,7 +694,7 @@
           <w:rPr>
             <w:noProof/>
           </w:rPr>
-          <w:t>2</w:t>
+          <w:t>3</w:t>
         </w:r>
         <w:r>
           <w:rPr>
@@ -644,7 +714,7 @@
 </file>
 
 <file path=word/footnotes.xml><?xml version="1.0" encoding="utf-8"?>
-<w:footnotes xmlns:wpc="http://schemas.microsoft.com/office/word/2010/wordprocessingCanvas" xmlns:cx="http://schemas.microsoft.com/office/drawing/2014/chartex" xmlns:mc="http://schemas.openxmlformats.org/markup-compatibility/2006" xmlns:o="urn:schemas-microsoft-com:office:office" xmlns:r="http://schemas.openxmlformats.org/officeDocument/2006/relationships" xmlns:m="http://schemas.openxmlformats.org/officeDocument/2006/math" xmlns:v="urn:schemas-microsoft-com:vml" xmlns:wp14="http://schemas.microsoft.com/office/word/2010/wordprocessingDrawing" xmlns:wp="http://schemas.openxmlformats.org/drawingml/2006/wordprocessingDrawing" xmlns:w10="urn:schemas-microsoft-com:office:word" xmlns:w="http://schemas.openxmlformats.org/wordprocessingml/2006/main" xmlns:w14="http://schemas.microsoft.com/office/word/2010/wordml" xmlns:w15="http://schemas.microsoft.com/office/word/2012/wordml" xmlns:w16se="http://schemas.microsoft.com/office/word/2015/wordml/symex" xmlns:wpg="http://schemas.microsoft.com/office/word/2010/wordprocessingGroup" xmlns:wpi="http://schemas.microsoft.com/office/word/2010/wordprocessingInk" xmlns:wne="http://schemas.microsoft.com/office/word/2006/wordml" xmlns:wps="http://schemas.microsoft.com/office/word/2010/wordprocessingShape" mc:Ignorable="w14 w15 w16se wp14">
+<w:footnotes xmlns:wpc="http://schemas.microsoft.com/office/word/2010/wordprocessingCanvas" xmlns:cx="http://schemas.microsoft.com/office/drawing/2014/chartex" xmlns:cx1="http://schemas.microsoft.com/office/drawing/2015/9/8/chartex" xmlns:cx2="http://schemas.microsoft.com/office/drawing/2015/10/21/chartex" xmlns:cx3="http://schemas.microsoft.com/office/drawing/2016/5/9/chartex" xmlns:cx4="http://schemas.microsoft.com/office/drawing/2016/5/10/chartex" xmlns:cx5="http://schemas.microsoft.com/office/drawing/2016/5/11/chartex" xmlns:cx6="http://schemas.microsoft.com/office/drawing/2016/5/12/chartex" xmlns:cx7="http://schemas.microsoft.com/office/drawing/2016/5/13/chartex" xmlns:cx8="http://schemas.microsoft.com/office/drawing/2016/5/14/chartex" xmlns:mc="http://schemas.openxmlformats.org/markup-compatibility/2006" xmlns:aink="http://schemas.microsoft.com/office/drawing/2016/ink" xmlns:am3d="http://schemas.microsoft.com/office/drawing/2017/model3d" xmlns:o="urn:schemas-microsoft-com:office:office" xmlns:r="http://schemas.openxmlformats.org/officeDocument/2006/relationships" xmlns:m="http://schemas.openxmlformats.org/officeDocument/2006/math" xmlns:v="urn:schemas-microsoft-com:vml" xmlns:wp14="http://schemas.microsoft.com/office/word/2010/wordprocessingDrawing" xmlns:wp="http://schemas.openxmlformats.org/drawingml/2006/wordprocessingDrawing" xmlns:w10="urn:schemas-microsoft-com:office:word" xmlns:w="http://schemas.openxmlformats.org/wordprocessingml/2006/main" xmlns:w14="http://schemas.microsoft.com/office/word/2010/wordml" xmlns:w15="http://schemas.microsoft.com/office/word/2012/wordml" xmlns:w16cid="http://schemas.microsoft.com/office/word/2016/wordml/cid" xmlns:w16se="http://schemas.microsoft.com/office/word/2015/wordml/symex" xmlns:wpg="http://schemas.microsoft.com/office/word/2010/wordprocessingGroup" xmlns:wpi="http://schemas.microsoft.com/office/word/2010/wordprocessingInk" xmlns:wne="http://schemas.microsoft.com/office/word/2006/wordml" xmlns:wps="http://schemas.microsoft.com/office/word/2010/wordprocessingShape" mc:Ignorable="w14 w15 w16se w16cid wp14">
   <w:footnote w:type="separator" w:id="-1">
     <w:p>
       <w:pPr>
@@ -669,7 +739,7 @@
 </file>
 
 <file path=word/numbering.xml><?xml version="1.0" encoding="utf-8"?>
-<w:numbering xmlns:wpc="http://schemas.microsoft.com/office/word/2010/wordprocessingCanvas" xmlns:cx="http://schemas.microsoft.com/office/drawing/2014/chartex" xmlns:mc="http://schemas.openxmlformats.org/markup-compatibility/2006" xmlns:o="urn:schemas-microsoft-com:office:office" xmlns:r="http://schemas.openxmlformats.org/officeDocument/2006/relationships" xmlns:m="http://schemas.openxmlformats.org/officeDocument/2006/math" xmlns:v="urn:schemas-microsoft-com:vml" xmlns:wp14="http://schemas.microsoft.com/office/word/2010/wordprocessingDrawing" xmlns:wp="http://schemas.openxmlformats.org/drawingml/2006/wordprocessingDrawing" xmlns:w10="urn:schemas-microsoft-com:office:word" xmlns:w="http://schemas.openxmlformats.org/wordprocessingml/2006/main" xmlns:w14="http://schemas.microsoft.com/office/word/2010/wordml" xmlns:w15="http://schemas.microsoft.com/office/word/2012/wordml" xmlns:w16se="http://schemas.microsoft.com/office/word/2015/wordml/symex" xmlns:wpg="http://schemas.microsoft.com/office/word/2010/wordprocessingGroup" xmlns:wpi="http://schemas.microsoft.com/office/word/2010/wordprocessingInk" xmlns:wne="http://schemas.microsoft.com/office/word/2006/wordml" xmlns:wps="http://schemas.microsoft.com/office/word/2010/wordprocessingShape" mc:Ignorable="w14 w15 w16se wp14">
+<w:numbering xmlns:wpc="http://schemas.microsoft.com/office/word/2010/wordprocessingCanvas" xmlns:cx="http://schemas.microsoft.com/office/drawing/2014/chartex" xmlns:cx1="http://schemas.microsoft.com/office/drawing/2015/9/8/chartex" xmlns:cx2="http://schemas.microsoft.com/office/drawing/2015/10/21/chartex" xmlns:cx3="http://schemas.microsoft.com/office/drawing/2016/5/9/chartex" xmlns:cx4="http://schemas.microsoft.com/office/drawing/2016/5/10/chartex" xmlns:cx5="http://schemas.microsoft.com/office/drawing/2016/5/11/chartex" xmlns:cx6="http://schemas.microsoft.com/office/drawing/2016/5/12/chartex" xmlns:cx7="http://schemas.microsoft.com/office/drawing/2016/5/13/chartex" xmlns:cx8="http://schemas.microsoft.com/office/drawing/2016/5/14/chartex" xmlns:mc="http://schemas.openxmlformats.org/markup-compatibility/2006" xmlns:aink="http://schemas.microsoft.com/office/drawing/2016/ink" xmlns:am3d="http://schemas.microsoft.com/office/drawing/2017/model3d" xmlns:o="urn:schemas-microsoft-com:office:office" xmlns:r="http://schemas.openxmlformats.org/officeDocument/2006/relationships" xmlns:m="http://schemas.openxmlformats.org/officeDocument/2006/math" xmlns:v="urn:schemas-microsoft-com:vml" xmlns:wp14="http://schemas.microsoft.com/office/word/2010/wordprocessingDrawing" xmlns:wp="http://schemas.openxmlformats.org/drawingml/2006/wordprocessingDrawing" xmlns:w10="urn:schemas-microsoft-com:office:word" xmlns:w="http://schemas.openxmlformats.org/wordprocessingml/2006/main" xmlns:w14="http://schemas.microsoft.com/office/word/2010/wordml" xmlns:w15="http://schemas.microsoft.com/office/word/2012/wordml" xmlns:w16cid="http://schemas.microsoft.com/office/word/2016/wordml/cid" xmlns:w16se="http://schemas.microsoft.com/office/word/2015/wordml/symex" xmlns:wpg="http://schemas.microsoft.com/office/word/2010/wordprocessingGroup" xmlns:wpi="http://schemas.microsoft.com/office/word/2010/wordprocessingInk" xmlns:wne="http://schemas.microsoft.com/office/word/2006/wordml" xmlns:wps="http://schemas.microsoft.com/office/word/2010/wordprocessingShape" mc:Ignorable="w14 w15 w16se w16cid wp14">
   <w:abstractNum w:abstractNumId="0" w15:restartNumberingAfterBreak="0">
     <w:nsid w:val="125447CD"/>
     <w:multiLevelType w:val="hybridMultilevel"/>
@@ -1786,7 +1856,7 @@
 </file>
 
 <file path=word/styles.xml><?xml version="1.0" encoding="utf-8"?>
-<w:styles xmlns:mc="http://schemas.openxmlformats.org/markup-compatibility/2006" xmlns:r="http://schemas.openxmlformats.org/officeDocument/2006/relationships" xmlns:w="http://schemas.openxmlformats.org/wordprocessingml/2006/main" xmlns:w14="http://schemas.microsoft.com/office/word/2010/wordml" xmlns:w15="http://schemas.microsoft.com/office/word/2012/wordml" xmlns:w16se="http://schemas.microsoft.com/office/word/2015/wordml/symex" mc:Ignorable="w14 w15 w16se">
+<w:styles xmlns:mc="http://schemas.openxmlformats.org/markup-compatibility/2006" xmlns:r="http://schemas.openxmlformats.org/officeDocument/2006/relationships" xmlns:w="http://schemas.openxmlformats.org/wordprocessingml/2006/main" xmlns:w14="http://schemas.microsoft.com/office/word/2010/wordml" xmlns:w15="http://schemas.microsoft.com/office/word/2012/wordml" xmlns:w16cid="http://schemas.microsoft.com/office/word/2016/wordml/cid" xmlns:w16se="http://schemas.microsoft.com/office/word/2015/wordml/symex" mc:Ignorable="w14 w15 w16se w16cid">
   <w:docDefaults>
     <w:rPrDefault>
       <w:rPr>
@@ -1802,7 +1872,7 @@
       </w:pPr>
     </w:pPrDefault>
   </w:docDefaults>
-  <w:latentStyles w:defLockedState="0" w:defUIPriority="99" w:defSemiHidden="0" w:defUnhideWhenUsed="0" w:defQFormat="0" w:count="371">
+  <w:latentStyles w:defLockedState="0" w:defUIPriority="99" w:defSemiHidden="0" w:defUnhideWhenUsed="0" w:defQFormat="0" w:count="375">
     <w:lsdException w:name="Normal" w:uiPriority="0" w:qFormat="1"/>
     <w:lsdException w:name="heading 1" w:uiPriority="9" w:qFormat="1"/>
     <w:lsdException w:name="heading 2" w:semiHidden="1" w:uiPriority="9" w:unhideWhenUsed="1" w:qFormat="1"/>
@@ -1908,7 +1978,6 @@
     <w:lsdException w:name="HTML Sample" w:semiHidden="1" w:unhideWhenUsed="1"/>
     <w:lsdException w:name="HTML Typewriter" w:semiHidden="1" w:unhideWhenUsed="1"/>
     <w:lsdException w:name="HTML Variable" w:semiHidden="1" w:unhideWhenUsed="1"/>
-    <w:lsdException w:name="Normal Table" w:semiHidden="1" w:unhideWhenUsed="1"/>
     <w:lsdException w:name="annotation subject" w:semiHidden="1" w:unhideWhenUsed="1"/>
     <w:lsdException w:name="No List" w:semiHidden="1" w:unhideWhenUsed="1"/>
     <w:lsdException w:name="Outline List 1" w:semiHidden="1" w:unhideWhenUsed="1"/>
@@ -1952,10 +2021,8 @@
     <w:lsdException w:name="Table Elegant" w:semiHidden="1" w:unhideWhenUsed="1"/>
     <w:lsdException w:name="Table Professional" w:semiHidden="1" w:unhideWhenUsed="1"/>
     <w:lsdException w:name="Table Subtle 1" w:semiHidden="1" w:unhideWhenUsed="1"/>
-    <w:lsdException w:name="Table Subtle 2" w:semiHidden="1" w:unhideWhenUsed="1"/>
     <w:lsdException w:name="Table Web 1" w:semiHidden="1" w:unhideWhenUsed="1"/>
     <w:lsdException w:name="Table Web 2" w:semiHidden="1" w:unhideWhenUsed="1"/>
-    <w:lsdException w:name="Table Web 3" w:semiHidden="1" w:unhideWhenUsed="1"/>
     <w:lsdException w:name="Balloon Text" w:semiHidden="1" w:unhideWhenUsed="1"/>
     <w:lsdException w:name="Table Grid" w:uiPriority="39"/>
     <w:lsdException w:name="Table Theme" w:semiHidden="1" w:unhideWhenUsed="1"/>
@@ -2174,6 +2241,10 @@
     <w:lsdException w:name="List Table 5 Dark Accent 6" w:uiPriority="50"/>
     <w:lsdException w:name="List Table 6 Colorful Accent 6" w:uiPriority="51"/>
     <w:lsdException w:name="List Table 7 Colorful Accent 6" w:uiPriority="52"/>
+    <w:lsdException w:name="Mention" w:semiHidden="1" w:unhideWhenUsed="1"/>
+    <w:lsdException w:name="Smart Hyperlink" w:semiHidden="1" w:unhideWhenUsed="1"/>
+    <w:lsdException w:name="Hashtag" w:semiHidden="1" w:unhideWhenUsed="1"/>
+    <w:lsdException w:name="Unresolved Mention" w:semiHidden="1" w:unhideWhenUsed="1"/>
   </w:latentStyles>
   <w:style w:type="paragraph" w:default="1" w:styleId="Normal">
     <w:name w:val="Normal"/>

</xml_diff>

<commit_message>
Se corrigió el doc
</commit_message>
<xml_diff>
--- a/tallersolid.docx
+++ b/tallersolid.docx
@@ -520,8 +520,6 @@
       <w:r>
         <w:t xml:space="preserve">Aquí se incumple el principio de Open Closed, porque cada vez que querramos más tipos de aderezos, debemos modificar el enúm aderezos. </w:t>
       </w:r>
-      <w:bookmarkStart w:id="0" w:name="_GoBack"/>
-      <w:bookmarkEnd w:id="0"/>
       <w:r>
         <w:t xml:space="preserve">Se creó una clase aderezo </w:t>
       </w:r>
@@ -595,6 +593,11 @@
       <w:r>
         <w:t>ncipio de Single Responsibility, debido al código repetido en usar()</w:t>
       </w:r>
+      <w:r>
+        <w:t>, además de que también violaba el principio Open Closed, porque como se dijo usaba el mismo método en varias clases</w:t>
+      </w:r>
+      <w:bookmarkStart w:id="0" w:name="_GoBack"/>
+      <w:bookmarkEnd w:id="0"/>
     </w:p>
     <w:p/>
     <w:sectPr>
@@ -667,7 +670,7 @@
           <w:rPr>
             <w:noProof/>
           </w:rPr>
-          <w:t>3</w:t>
+          <w:t>4</w:t>
         </w:r>
         <w:r>
           <w:rPr>
@@ -2733,7 +2736,7 @@
   <a:extraClrSchemeLst/>
   <a:extLst>
     <a:ext uri="{05A4C25C-085E-4340-85A3-A5531E510DB2}">
-      <thm15:themeFamily xmlns:thm15="http://schemas.microsoft.com/office/thememl/2012/main" xmlns="" name="Office Theme" id="{62F939B6-93AF-4DB8-9C6B-D6C7DFDC589F}" vid="{4A3C46E8-61CC-4603-A589-7422A47A8E4A}"/>
+      <thm15:themeFamily xmlns="" xmlns:thm15="http://schemas.microsoft.com/office/thememl/2012/main" name="Office Theme" id="{62F939B6-93AF-4DB8-9C6B-D6C7DFDC589F}" vid="{4A3C46E8-61CC-4603-A589-7422A47A8E4A}"/>
     </a:ext>
   </a:extLst>
 </a:theme>

</xml_diff>